<commit_message>
Shrinked updated and XML
Shrinked rewritten, Shortestpath updated , Node now has string Number,
Xmls updated with rooms at floor number 4 .
</commit_message>
<xml_diff>
--- a/mis/TODO.docx
+++ b/mis/TODO.docx
@@ -2,326 +2,941 @@
 <file path=word/document.xml><?xml version="1.0" encoding="utf-8"?>
 <w:document xmlns:wpc="http://schemas.microsoft.com/office/word/2010/wordprocessingCanvas" xmlns:mc="http://schemas.openxmlformats.org/markup-compatibility/2006" xmlns:o="urn:schemas-microsoft-com:office:office" xmlns:r="http://schemas.openxmlformats.org/officeDocument/2006/relationships" xmlns:m="http://schemas.openxmlformats.org/officeDocument/2006/math" xmlns:v="urn:schemas-microsoft-com:vml" xmlns:wp14="http://schemas.microsoft.com/office/word/2010/wordprocessingDrawing" xmlns:wp="http://schemas.openxmlformats.org/drawingml/2006/wordprocessingDrawing" xmlns:w10="urn:schemas-microsoft-com:office:word" xmlns:w="http://schemas.openxmlformats.org/wordprocessingml/2006/main" xmlns:w14="http://schemas.microsoft.com/office/word/2010/wordml" xmlns:wpg="http://schemas.microsoft.com/office/word/2010/wordprocessingGroup" xmlns:wpi="http://schemas.microsoft.com/office/word/2010/wordprocessingInk" xmlns:wne="http://schemas.microsoft.com/office/word/2006/wordml" xmlns:wps="http://schemas.microsoft.com/office/word/2010/wordprocessingShape" mc:Ignorable="w14 wp14">
   <w:body>
+    <w:tbl>
+      <w:tblPr>
+        <w:tblStyle w:val="a4"/>
+        <w:bidiVisual/>
+        <w:tblW w:w="0" w:type="auto"/>
+        <w:tblLook w:val="04A0" w:firstRow="1" w:lastRow="0" w:firstColumn="1" w:lastColumn="0" w:noHBand="0" w:noVBand="1"/>
+      </w:tblPr>
+      <w:tblGrid>
+        <w:gridCol w:w="4762"/>
+        <w:gridCol w:w="1134"/>
+        <w:gridCol w:w="4369"/>
+      </w:tblGrid>
+      <w:tr>
+        <w:trPr>
+          <w:trHeight w:val="326"/>
+        </w:trPr>
+        <w:tc>
+          <w:tcPr>
+            <w:tcW w:w="4762" w:type="dxa"/>
+          </w:tcPr>
+          <w:p>
+            <w:pPr>
+              <w:rPr>
+                <w:sz w:val="28"/>
+                <w:szCs w:val="28"/>
+                <w:rtl/>
+              </w:rPr>
+            </w:pPr>
+            <w:r>
+              <w:rPr>
+                <w:rFonts w:hint="cs"/>
+                <w:sz w:val="28"/>
+                <w:szCs w:val="28"/>
+                <w:rtl/>
+              </w:rPr>
+              <w:t>מה לעשות</w:t>
+            </w:r>
+          </w:p>
+        </w:tc>
+        <w:tc>
+          <w:tcPr>
+            <w:tcW w:w="1134" w:type="dxa"/>
+          </w:tcPr>
+          <w:p>
+            <w:pPr>
+              <w:rPr>
+                <w:sz w:val="28"/>
+                <w:szCs w:val="28"/>
+                <w:rtl/>
+              </w:rPr>
+            </w:pPr>
+            <w:r>
+              <w:rPr>
+                <w:rFonts w:hint="cs"/>
+                <w:sz w:val="28"/>
+                <w:szCs w:val="28"/>
+                <w:rtl/>
+              </w:rPr>
+              <w:t>מי עושה</w:t>
+            </w:r>
+          </w:p>
+        </w:tc>
+        <w:tc>
+          <w:tcPr>
+            <w:tcW w:w="4369" w:type="dxa"/>
+          </w:tcPr>
+          <w:p>
+            <w:pPr>
+              <w:rPr>
+                <w:sz w:val="28"/>
+                <w:szCs w:val="28"/>
+                <w:rtl/>
+              </w:rPr>
+            </w:pPr>
+            <w:r>
+              <w:rPr>
+                <w:rFonts w:hint="cs"/>
+                <w:sz w:val="28"/>
+                <w:szCs w:val="28"/>
+                <w:rtl/>
+              </w:rPr>
+              <w:t>הערות</w:t>
+            </w:r>
+          </w:p>
+        </w:tc>
+      </w:tr>
+      <w:tr>
+        <w:trPr>
+          <w:trHeight w:val="1675"/>
+        </w:trPr>
+        <w:tc>
+          <w:tcPr>
+            <w:tcW w:w="4762" w:type="dxa"/>
+          </w:tcPr>
+          <w:p>
+            <w:pPr>
+              <w:rPr>
+                <w:sz w:val="28"/>
+                <w:szCs w:val="28"/>
+                <w:highlight w:val="yellow"/>
+              </w:rPr>
+            </w:pPr>
+            <w:r>
+              <w:rPr>
+                <w:rFonts w:hint="cs"/>
+                <w:sz w:val="28"/>
+                <w:szCs w:val="28"/>
+                <w:highlight w:val="green"/>
+                <w:rtl/>
+              </w:rPr>
+              <w:t xml:space="preserve">לערוך </w:t>
+            </w:r>
+            <w:r>
+              <w:rPr>
+                <w:sz w:val="28"/>
+                <w:szCs w:val="28"/>
+                <w:highlight w:val="green"/>
+              </w:rPr>
+              <w:t>XML</w:t>
+            </w:r>
+            <w:r>
+              <w:rPr>
+                <w:rFonts w:hint="cs"/>
+                <w:sz w:val="28"/>
+                <w:szCs w:val="28"/>
+                <w:highlight w:val="green"/>
+                <w:rtl/>
+              </w:rPr>
+              <w:t xml:space="preserve"> </w:t>
+            </w:r>
+            <w:r>
+              <w:rPr>
+                <w:sz w:val="28"/>
+                <w:szCs w:val="28"/>
+                <w:highlight w:val="green"/>
+                <w:rtl/>
+              </w:rPr>
+              <w:t>–</w:t>
+            </w:r>
+            <w:r>
+              <w:rPr>
+                <w:rFonts w:hint="cs"/>
+                <w:sz w:val="28"/>
+                <w:szCs w:val="28"/>
+                <w:highlight w:val="green"/>
+                <w:rtl/>
+              </w:rPr>
+              <w:t xml:space="preserve">ים של קומה 4 </w:t>
+            </w:r>
+            <w:r>
+              <w:rPr>
+                <w:rFonts w:hint="cs"/>
+                <w:sz w:val="28"/>
+                <w:szCs w:val="28"/>
+                <w:highlight w:val="yellow"/>
+                <w:rtl/>
+              </w:rPr>
+              <w:t>+ צמתים בודדים מקומה 3 וגם קומה 2</w:t>
+            </w:r>
+          </w:p>
+          <w:p>
+            <w:pPr>
+              <w:rPr>
+                <w:sz w:val="28"/>
+                <w:szCs w:val="28"/>
+                <w:rtl/>
+              </w:rPr>
+            </w:pPr>
+          </w:p>
+        </w:tc>
+        <w:tc>
+          <w:tcPr>
+            <w:tcW w:w="1134" w:type="dxa"/>
+          </w:tcPr>
+          <w:p>
+            <w:pPr>
+              <w:rPr>
+                <w:sz w:val="28"/>
+                <w:szCs w:val="28"/>
+                <w:rtl/>
+              </w:rPr>
+            </w:pPr>
+            <w:r>
+              <w:rPr>
+                <w:rFonts w:hint="cs"/>
+                <w:sz w:val="28"/>
+                <w:szCs w:val="28"/>
+                <w:rtl/>
+              </w:rPr>
+              <w:t>אדם</w:t>
+            </w:r>
+          </w:p>
+        </w:tc>
+        <w:tc>
+          <w:tcPr>
+            <w:tcW w:w="4369" w:type="dxa"/>
+          </w:tcPr>
+          <w:p>
+            <w:pPr>
+              <w:rPr>
+                <w:rFonts w:hint="cs"/>
+                <w:sz w:val="28"/>
+                <w:szCs w:val="28"/>
+                <w:rtl/>
+              </w:rPr>
+            </w:pPr>
+            <w:r>
+              <w:rPr>
+                <w:rFonts w:hint="cs"/>
+                <w:sz w:val="28"/>
+                <w:szCs w:val="28"/>
+                <w:rtl/>
+              </w:rPr>
+              <w:t>חסרים שמות של מי שבחדר 412 וגם 412</w:t>
+            </w:r>
+            <w:r>
+              <w:rPr>
+                <w:sz w:val="28"/>
+                <w:szCs w:val="28"/>
+              </w:rPr>
+              <w:t>b</w:t>
+            </w:r>
+            <w:r>
+              <w:rPr>
+                <w:rFonts w:hint="cs"/>
+                <w:sz w:val="28"/>
+                <w:szCs w:val="28"/>
+                <w:rtl/>
+              </w:rPr>
+              <w:t>.</w:t>
+            </w:r>
+            <w:bookmarkStart w:id="0" w:name="_GoBack"/>
+            <w:bookmarkEnd w:id="0"/>
+          </w:p>
+        </w:tc>
+      </w:tr>
+      <w:tr>
+        <w:trPr>
+          <w:trHeight w:val="1334"/>
+        </w:trPr>
+        <w:tc>
+          <w:tcPr>
+            <w:tcW w:w="4762" w:type="dxa"/>
+          </w:tcPr>
+          <w:p>
+            <w:pPr>
+              <w:rPr>
+                <w:sz w:val="28"/>
+                <w:szCs w:val="28"/>
+              </w:rPr>
+            </w:pPr>
+            <w:r>
+              <w:rPr>
+                <w:rFonts w:hint="cs"/>
+                <w:sz w:val="28"/>
+                <w:szCs w:val="28"/>
+                <w:rtl/>
+              </w:rPr>
+              <w:t>להוסיף אפשרות של העדפת משתמש מעלית/מדרגות</w:t>
+            </w:r>
+          </w:p>
+          <w:p>
+            <w:pPr>
+              <w:rPr>
+                <w:sz w:val="28"/>
+                <w:szCs w:val="28"/>
+                <w:rtl/>
+              </w:rPr>
+            </w:pPr>
+          </w:p>
+        </w:tc>
+        <w:tc>
+          <w:tcPr>
+            <w:tcW w:w="1134" w:type="dxa"/>
+          </w:tcPr>
+          <w:p>
+            <w:pPr>
+              <w:rPr>
+                <w:sz w:val="28"/>
+                <w:szCs w:val="28"/>
+                <w:rtl/>
+              </w:rPr>
+            </w:pPr>
+            <w:r>
+              <w:rPr>
+                <w:rFonts w:hint="cs"/>
+                <w:sz w:val="28"/>
+                <w:szCs w:val="28"/>
+                <w:rtl/>
+              </w:rPr>
+              <w:t>עיני</w:t>
+            </w:r>
+          </w:p>
+        </w:tc>
+        <w:tc>
+          <w:tcPr>
+            <w:tcW w:w="4369" w:type="dxa"/>
+          </w:tcPr>
+          <w:p>
+            <w:pPr>
+              <w:rPr>
+                <w:sz w:val="28"/>
+                <w:szCs w:val="28"/>
+                <w:rtl/>
+              </w:rPr>
+            </w:pPr>
+          </w:p>
+        </w:tc>
+      </w:tr>
+      <w:tr>
+        <w:trPr>
+          <w:trHeight w:val="1008"/>
+        </w:trPr>
+        <w:tc>
+          <w:tcPr>
+            <w:tcW w:w="4762" w:type="dxa"/>
+          </w:tcPr>
+          <w:p>
+            <w:pPr>
+              <w:rPr>
+                <w:sz w:val="28"/>
+                <w:szCs w:val="28"/>
+              </w:rPr>
+            </w:pPr>
+            <w:r>
+              <w:rPr>
+                <w:rFonts w:hint="cs"/>
+                <w:sz w:val="28"/>
+                <w:szCs w:val="28"/>
+                <w:highlight w:val="green"/>
+                <w:rtl/>
+              </w:rPr>
+              <w:t>לעדכן את המסלול המכווץ ב</w:t>
+            </w:r>
+            <w:r>
+              <w:rPr>
+                <w:sz w:val="28"/>
+                <w:szCs w:val="28"/>
+                <w:highlight w:val="green"/>
+              </w:rPr>
+              <w:t>QT</w:t>
+            </w:r>
+          </w:p>
+          <w:p>
+            <w:pPr>
+              <w:rPr>
+                <w:sz w:val="28"/>
+                <w:szCs w:val="28"/>
+                <w:rtl/>
+              </w:rPr>
+            </w:pPr>
+          </w:p>
+        </w:tc>
+        <w:tc>
+          <w:tcPr>
+            <w:tcW w:w="1134" w:type="dxa"/>
+          </w:tcPr>
+          <w:p>
+            <w:pPr>
+              <w:rPr>
+                <w:sz w:val="28"/>
+                <w:szCs w:val="28"/>
+                <w:rtl/>
+              </w:rPr>
+            </w:pPr>
+            <w:r>
+              <w:rPr>
+                <w:rFonts w:hint="cs"/>
+                <w:sz w:val="28"/>
+                <w:szCs w:val="28"/>
+                <w:rtl/>
+              </w:rPr>
+              <w:t>אדם</w:t>
+            </w:r>
+          </w:p>
+        </w:tc>
+        <w:tc>
+          <w:tcPr>
+            <w:tcW w:w="4369" w:type="dxa"/>
+          </w:tcPr>
+          <w:p>
+            <w:pPr>
+              <w:rPr>
+                <w:sz w:val="28"/>
+                <w:szCs w:val="28"/>
+                <w:rtl/>
+              </w:rPr>
+            </w:pPr>
+            <w:r>
+              <w:rPr>
+                <w:rFonts w:hint="cs"/>
+                <w:sz w:val="28"/>
+                <w:szCs w:val="28"/>
+                <w:rtl/>
+              </w:rPr>
+              <w:t>עודכן גם מסלול קצר ביותר</w:t>
+            </w:r>
+          </w:p>
+        </w:tc>
+      </w:tr>
+      <w:tr>
+        <w:trPr>
+          <w:trHeight w:val="2389"/>
+        </w:trPr>
+        <w:tc>
+          <w:tcPr>
+            <w:tcW w:w="4762" w:type="dxa"/>
+          </w:tcPr>
+          <w:p>
+            <w:pPr>
+              <w:rPr>
+                <w:sz w:val="28"/>
+                <w:szCs w:val="28"/>
+              </w:rPr>
+            </w:pPr>
+            <w:r>
+              <w:rPr>
+                <w:rFonts w:hint="cs"/>
+                <w:sz w:val="28"/>
+                <w:szCs w:val="28"/>
+                <w:rtl/>
+              </w:rPr>
+              <w:t>להכין וידאו ידנית של :</w:t>
+            </w:r>
+          </w:p>
+          <w:p>
+            <w:pPr>
+              <w:pStyle w:val="a3"/>
+              <w:numPr>
+                <w:ilvl w:val="0"/>
+                <w:numId w:val="1"/>
+              </w:numPr>
+              <w:rPr>
+                <w:sz w:val="28"/>
+                <w:szCs w:val="28"/>
+              </w:rPr>
+            </w:pPr>
+            <w:r>
+              <w:rPr>
+                <w:rFonts w:hint="cs"/>
+                <w:sz w:val="28"/>
+                <w:szCs w:val="28"/>
+                <w:rtl/>
+              </w:rPr>
+              <w:t>קומה 4</w:t>
+            </w:r>
+          </w:p>
+          <w:p>
+            <w:pPr>
+              <w:pStyle w:val="a3"/>
+              <w:numPr>
+                <w:ilvl w:val="0"/>
+                <w:numId w:val="1"/>
+              </w:numPr>
+              <w:rPr>
+                <w:sz w:val="28"/>
+                <w:szCs w:val="28"/>
+              </w:rPr>
+            </w:pPr>
+            <w:r>
+              <w:rPr>
+                <w:rFonts w:hint="cs"/>
+                <w:sz w:val="28"/>
+                <w:szCs w:val="28"/>
+                <w:rtl/>
+              </w:rPr>
+              <w:t>קומה 3 ו2</w:t>
+            </w:r>
+          </w:p>
+          <w:p>
+            <w:pPr>
+              <w:pStyle w:val="a3"/>
+              <w:numPr>
+                <w:ilvl w:val="0"/>
+                <w:numId w:val="1"/>
+              </w:numPr>
+              <w:rPr>
+                <w:sz w:val="28"/>
+                <w:szCs w:val="28"/>
+              </w:rPr>
+            </w:pPr>
+            <w:r>
+              <w:rPr>
+                <w:rFonts w:hint="cs"/>
+                <w:sz w:val="28"/>
+                <w:szCs w:val="28"/>
+                <w:rtl/>
+              </w:rPr>
+              <w:t xml:space="preserve">מעבר בין קומות </w:t>
+            </w:r>
+            <w:r>
+              <w:rPr>
+                <w:sz w:val="28"/>
+                <w:szCs w:val="28"/>
+                <w:rtl/>
+              </w:rPr>
+              <w:t>–</w:t>
+            </w:r>
+            <w:r>
+              <w:rPr>
+                <w:rFonts w:hint="cs"/>
+                <w:sz w:val="28"/>
+                <w:szCs w:val="28"/>
+                <w:rtl/>
+              </w:rPr>
+              <w:t xml:space="preserve"> מעלית +מדרגות</w:t>
+            </w:r>
+          </w:p>
+          <w:p>
+            <w:pPr>
+              <w:rPr>
+                <w:sz w:val="28"/>
+                <w:szCs w:val="28"/>
+                <w:rtl/>
+              </w:rPr>
+            </w:pPr>
+          </w:p>
+        </w:tc>
+        <w:tc>
+          <w:tcPr>
+            <w:tcW w:w="1134" w:type="dxa"/>
+          </w:tcPr>
+          <w:p>
+            <w:pPr>
+              <w:rPr>
+                <w:sz w:val="28"/>
+                <w:szCs w:val="28"/>
+                <w:rtl/>
+              </w:rPr>
+            </w:pPr>
+            <w:r>
+              <w:rPr>
+                <w:rFonts w:hint="cs"/>
+                <w:sz w:val="28"/>
+                <w:szCs w:val="28"/>
+                <w:rtl/>
+              </w:rPr>
+              <w:t>אדם ועיני</w:t>
+            </w:r>
+          </w:p>
+        </w:tc>
+        <w:tc>
+          <w:tcPr>
+            <w:tcW w:w="4369" w:type="dxa"/>
+          </w:tcPr>
+          <w:p>
+            <w:pPr>
+              <w:rPr>
+                <w:sz w:val="28"/>
+                <w:szCs w:val="28"/>
+                <w:rtl/>
+              </w:rPr>
+            </w:pPr>
+          </w:p>
+        </w:tc>
+      </w:tr>
+      <w:tr>
+        <w:trPr>
+          <w:trHeight w:val="682"/>
+        </w:trPr>
+        <w:tc>
+          <w:tcPr>
+            <w:tcW w:w="4762" w:type="dxa"/>
+          </w:tcPr>
+          <w:p>
+            <w:pPr>
+              <w:rPr>
+                <w:sz w:val="28"/>
+                <w:szCs w:val="28"/>
+              </w:rPr>
+            </w:pPr>
+            <w:proofErr w:type="spellStart"/>
+            <w:r>
+              <w:rPr>
+                <w:sz w:val="28"/>
+                <w:szCs w:val="28"/>
+              </w:rPr>
+              <w:t>Css</w:t>
+            </w:r>
+            <w:proofErr w:type="spellEnd"/>
+          </w:p>
+          <w:p>
+            <w:pPr>
+              <w:rPr>
+                <w:rFonts w:hint="cs"/>
+                <w:sz w:val="28"/>
+                <w:szCs w:val="28"/>
+                <w:rtl/>
+              </w:rPr>
+            </w:pPr>
+          </w:p>
+        </w:tc>
+        <w:tc>
+          <w:tcPr>
+            <w:tcW w:w="1134" w:type="dxa"/>
+          </w:tcPr>
+          <w:p>
+            <w:pPr>
+              <w:rPr>
+                <w:sz w:val="28"/>
+                <w:szCs w:val="28"/>
+                <w:rtl/>
+              </w:rPr>
+            </w:pPr>
+          </w:p>
+        </w:tc>
+        <w:tc>
+          <w:tcPr>
+            <w:tcW w:w="4369" w:type="dxa"/>
+          </w:tcPr>
+          <w:p>
+            <w:pPr>
+              <w:rPr>
+                <w:sz w:val="28"/>
+                <w:szCs w:val="28"/>
+                <w:rtl/>
+              </w:rPr>
+            </w:pPr>
+          </w:p>
+        </w:tc>
+      </w:tr>
+      <w:tr>
+        <w:trPr>
+          <w:trHeight w:val="1008"/>
+        </w:trPr>
+        <w:tc>
+          <w:tcPr>
+            <w:tcW w:w="4762" w:type="dxa"/>
+          </w:tcPr>
+          <w:p>
+            <w:pPr>
+              <w:rPr>
+                <w:sz w:val="28"/>
+                <w:szCs w:val="28"/>
+                <w:highlight w:val="green"/>
+              </w:rPr>
+            </w:pPr>
+            <w:r>
+              <w:rPr>
+                <w:rFonts w:hint="cs"/>
+                <w:sz w:val="28"/>
+                <w:szCs w:val="28"/>
+                <w:highlight w:val="green"/>
+                <w:rtl/>
+              </w:rPr>
+              <w:t xml:space="preserve">להוסיף שדה מספר חדר </w:t>
+            </w:r>
+            <w:r>
+              <w:rPr>
+                <w:sz w:val="28"/>
+                <w:szCs w:val="28"/>
+                <w:highlight w:val="green"/>
+              </w:rPr>
+              <w:t>unique</w:t>
+            </w:r>
+          </w:p>
+          <w:p>
+            <w:pPr>
+              <w:rPr>
+                <w:sz w:val="28"/>
+                <w:szCs w:val="28"/>
+                <w:rtl/>
+              </w:rPr>
+            </w:pPr>
+          </w:p>
+        </w:tc>
+        <w:tc>
+          <w:tcPr>
+            <w:tcW w:w="1134" w:type="dxa"/>
+          </w:tcPr>
+          <w:p>
+            <w:pPr>
+              <w:rPr>
+                <w:sz w:val="28"/>
+                <w:szCs w:val="28"/>
+                <w:rtl/>
+              </w:rPr>
+            </w:pPr>
+            <w:r>
+              <w:rPr>
+                <w:rFonts w:hint="cs"/>
+                <w:sz w:val="28"/>
+                <w:szCs w:val="28"/>
+                <w:rtl/>
+              </w:rPr>
+              <w:t>אדם</w:t>
+            </w:r>
+          </w:p>
+        </w:tc>
+        <w:tc>
+          <w:tcPr>
+            <w:tcW w:w="4369" w:type="dxa"/>
+          </w:tcPr>
+          <w:p>
+            <w:pPr>
+              <w:rPr>
+                <w:sz w:val="28"/>
+                <w:szCs w:val="28"/>
+                <w:rtl/>
+              </w:rPr>
+            </w:pPr>
+          </w:p>
+        </w:tc>
+      </w:tr>
+      <w:tr>
+        <w:trPr>
+          <w:trHeight w:val="1024"/>
+        </w:trPr>
+        <w:tc>
+          <w:tcPr>
+            <w:tcW w:w="4762" w:type="dxa"/>
+          </w:tcPr>
+          <w:p>
+            <w:pPr>
+              <w:rPr>
+                <w:rFonts w:hint="cs"/>
+                <w:sz w:val="28"/>
+                <w:szCs w:val="28"/>
+              </w:rPr>
+            </w:pPr>
+            <w:r>
+              <w:rPr>
+                <w:sz w:val="28"/>
+                <w:szCs w:val="28"/>
+              </w:rPr>
+              <w:t>Radio button</w:t>
+            </w:r>
+            <w:r>
+              <w:rPr>
+                <w:rFonts w:hint="cs"/>
+                <w:sz w:val="28"/>
+                <w:szCs w:val="28"/>
+                <w:rtl/>
+              </w:rPr>
+              <w:t xml:space="preserve"> </w:t>
+            </w:r>
+            <w:r>
+              <w:rPr>
+                <w:sz w:val="28"/>
+                <w:szCs w:val="28"/>
+                <w:rtl/>
+              </w:rPr>
+              <w:t>–</w:t>
+            </w:r>
+            <w:r>
+              <w:rPr>
+                <w:rFonts w:hint="cs"/>
+                <w:sz w:val="28"/>
+                <w:szCs w:val="28"/>
+                <w:rtl/>
+              </w:rPr>
+              <w:t xml:space="preserve"> מעבר בין טקסט / וידאו</w:t>
+            </w:r>
+          </w:p>
+          <w:p>
+            <w:pPr>
+              <w:rPr>
+                <w:rFonts w:hint="cs"/>
+                <w:sz w:val="28"/>
+                <w:szCs w:val="28"/>
+                <w:highlight w:val="green"/>
+                <w:rtl/>
+              </w:rPr>
+            </w:pPr>
+          </w:p>
+        </w:tc>
+        <w:tc>
+          <w:tcPr>
+            <w:tcW w:w="1134" w:type="dxa"/>
+          </w:tcPr>
+          <w:p>
+            <w:pPr>
+              <w:rPr>
+                <w:sz w:val="28"/>
+                <w:szCs w:val="28"/>
+                <w:rtl/>
+              </w:rPr>
+            </w:pPr>
+            <w:r>
+              <w:rPr>
+                <w:rFonts w:hint="cs"/>
+                <w:sz w:val="28"/>
+                <w:szCs w:val="28"/>
+                <w:rtl/>
+              </w:rPr>
+              <w:t>עיני</w:t>
+            </w:r>
+          </w:p>
+        </w:tc>
+        <w:tc>
+          <w:tcPr>
+            <w:tcW w:w="4369" w:type="dxa"/>
+          </w:tcPr>
+          <w:p>
+            <w:pPr>
+              <w:rPr>
+                <w:sz w:val="28"/>
+                <w:szCs w:val="28"/>
+                <w:rtl/>
+              </w:rPr>
+            </w:pPr>
+          </w:p>
+        </w:tc>
+      </w:tr>
+      <w:tr>
+        <w:trPr>
+          <w:trHeight w:val="1024"/>
+        </w:trPr>
+        <w:tc>
+          <w:tcPr>
+            <w:tcW w:w="4762" w:type="dxa"/>
+          </w:tcPr>
+          <w:p>
+            <w:pPr>
+              <w:rPr>
+                <w:rFonts w:hint="cs"/>
+                <w:sz w:val="28"/>
+                <w:szCs w:val="28"/>
+                <w:rtl/>
+              </w:rPr>
+            </w:pPr>
+            <w:r>
+              <w:rPr>
+                <w:rFonts w:hint="cs"/>
+                <w:sz w:val="28"/>
+                <w:szCs w:val="28"/>
+                <w:rtl/>
+              </w:rPr>
+              <w:t xml:space="preserve">להוסיף </w:t>
+            </w:r>
+            <w:r>
+              <w:rPr>
+                <w:sz w:val="28"/>
+                <w:szCs w:val="28"/>
+              </w:rPr>
+              <w:t>widget</w:t>
+            </w:r>
+            <w:r>
+              <w:rPr>
+                <w:rFonts w:hint="cs"/>
+                <w:sz w:val="28"/>
+                <w:szCs w:val="28"/>
+                <w:rtl/>
+              </w:rPr>
+              <w:t xml:space="preserve"> של וידאו לפרויקט</w:t>
+            </w:r>
+          </w:p>
+        </w:tc>
+        <w:tc>
+          <w:tcPr>
+            <w:tcW w:w="1134" w:type="dxa"/>
+          </w:tcPr>
+          <w:p>
+            <w:pPr>
+              <w:rPr>
+                <w:rFonts w:hint="cs"/>
+                <w:sz w:val="28"/>
+                <w:szCs w:val="28"/>
+                <w:rtl/>
+              </w:rPr>
+            </w:pPr>
+          </w:p>
+        </w:tc>
+        <w:tc>
+          <w:tcPr>
+            <w:tcW w:w="4369" w:type="dxa"/>
+          </w:tcPr>
+          <w:p>
+            <w:pPr>
+              <w:rPr>
+                <w:rFonts w:hint="cs"/>
+                <w:sz w:val="28"/>
+                <w:szCs w:val="28"/>
+                <w:rtl/>
+              </w:rPr>
+            </w:pPr>
+            <w:r>
+              <w:rPr>
+                <w:rFonts w:hint="cs"/>
+                <w:sz w:val="28"/>
+                <w:szCs w:val="28"/>
+                <w:rtl/>
+              </w:rPr>
+              <w:t xml:space="preserve">כולל לחצני וידאו </w:t>
+            </w:r>
+            <w:r>
+              <w:rPr>
+                <w:sz w:val="28"/>
+                <w:szCs w:val="28"/>
+                <w:rtl/>
+              </w:rPr>
+              <w:t>–</w:t>
+            </w:r>
+            <w:r>
+              <w:rPr>
+                <w:rFonts w:hint="cs"/>
+                <w:sz w:val="28"/>
+                <w:szCs w:val="28"/>
+                <w:rtl/>
+              </w:rPr>
+              <w:t xml:space="preserve"> בר של ניווט בוזמני ידאו, הפעל, עצור, השהייה.</w:t>
+            </w:r>
+          </w:p>
+          <w:p>
+            <w:pPr>
+              <w:rPr>
+                <w:sz w:val="28"/>
+                <w:szCs w:val="28"/>
+                <w:rtl/>
+              </w:rPr>
+            </w:pPr>
+            <w:r>
+              <w:rPr>
+                <w:rFonts w:hint="cs"/>
+                <w:sz w:val="28"/>
+                <w:szCs w:val="28"/>
+                <w:rtl/>
+              </w:rPr>
+              <w:t>לברר איך עוצרים וידאו באינדקס זמן מסוים</w:t>
+            </w:r>
+          </w:p>
+        </w:tc>
+      </w:tr>
+    </w:tbl>
     <w:p>
       <w:pPr>
-        <w:pStyle w:val="a3"/>
-        <w:numPr>
-          <w:ilvl w:val="0"/>
-          <w:numId w:val="1"/>
-        </w:numPr>
-        <w:rPr>
-          <w:rFonts w:hint="cs"/>
-          <w:sz w:val="28"/>
-          <w:szCs w:val="28"/>
-        </w:rPr>
-      </w:pPr>
-      <w:r>
-        <w:rPr>
-          <w:rFonts w:hint="cs"/>
-          <w:sz w:val="28"/>
-          <w:szCs w:val="28"/>
-          <w:rtl/>
-        </w:rPr>
-        <w:t xml:space="preserve">לערוך </w:t>
-      </w:r>
-      <w:r>
-        <w:rPr>
-          <w:sz w:val="28"/>
-          <w:szCs w:val="28"/>
-        </w:rPr>
-        <w:t>XML</w:t>
-      </w:r>
-      <w:r>
-        <w:rPr>
-          <w:rFonts w:hint="cs"/>
-          <w:sz w:val="28"/>
-          <w:szCs w:val="28"/>
-          <w:rtl/>
-        </w:rPr>
-        <w:t xml:space="preserve"> </w:t>
-      </w:r>
-      <w:r>
-        <w:rPr>
-          <w:sz w:val="28"/>
-          <w:szCs w:val="28"/>
-          <w:rtl/>
-        </w:rPr>
-        <w:t>–</w:t>
-      </w:r>
-      <w:r>
-        <w:rPr>
-          <w:rFonts w:hint="cs"/>
-          <w:sz w:val="28"/>
-          <w:szCs w:val="28"/>
-          <w:rtl/>
-        </w:rPr>
-        <w:t>ים של קומה 4 + צמתים בודדים מקומה 3 וגם קומה 2</w:t>
-      </w:r>
-    </w:p>
-    <w:p>
-      <w:pPr>
-        <w:pStyle w:val="a3"/>
-        <w:numPr>
-          <w:ilvl w:val="1"/>
-          <w:numId w:val="1"/>
-        </w:numPr>
-        <w:rPr>
-          <w:rFonts w:hint="cs"/>
-          <w:sz w:val="28"/>
-          <w:szCs w:val="28"/>
-        </w:rPr>
-      </w:pPr>
-      <w:r>
-        <w:rPr>
-          <w:rFonts w:hint="cs"/>
-          <w:sz w:val="28"/>
-          <w:szCs w:val="28"/>
-          <w:rtl/>
-        </w:rPr>
-        <w:t>להוסיף אפשרות של העדפת משתמש מעלית/מדרגות</w:t>
-      </w:r>
-    </w:p>
-    <w:p>
-      <w:pPr>
-        <w:pStyle w:val="a3"/>
-        <w:numPr>
-          <w:ilvl w:val="0"/>
-          <w:numId w:val="1"/>
-        </w:numPr>
-        <w:rPr>
-          <w:rFonts w:hint="cs"/>
-          <w:sz w:val="28"/>
-          <w:szCs w:val="28"/>
-        </w:rPr>
-      </w:pPr>
-      <w:r>
-        <w:rPr>
-          <w:rFonts w:hint="cs"/>
-          <w:sz w:val="28"/>
-          <w:szCs w:val="28"/>
-          <w:rtl/>
-        </w:rPr>
-        <w:t>לעדכן את המסלול המכווץ ב</w:t>
-      </w:r>
-      <w:r>
-        <w:rPr>
-          <w:sz w:val="28"/>
-          <w:szCs w:val="28"/>
-        </w:rPr>
-        <w:t>QT</w:t>
-      </w:r>
-    </w:p>
-    <w:p>
-      <w:pPr>
-        <w:pStyle w:val="a3"/>
-        <w:numPr>
-          <w:ilvl w:val="0"/>
-          <w:numId w:val="1"/>
-        </w:numPr>
-        <w:rPr>
-          <w:rFonts w:hint="cs"/>
-          <w:sz w:val="28"/>
-          <w:szCs w:val="28"/>
-        </w:rPr>
-      </w:pPr>
-      <w:r>
-        <w:rPr>
-          <w:rFonts w:hint="cs"/>
-          <w:sz w:val="28"/>
-          <w:szCs w:val="28"/>
-          <w:rtl/>
-        </w:rPr>
-        <w:t>להכין וידאו ידנית של :</w:t>
-      </w:r>
-    </w:p>
-    <w:p>
-      <w:pPr>
-        <w:pStyle w:val="a3"/>
-        <w:numPr>
-          <w:ilvl w:val="1"/>
-          <w:numId w:val="1"/>
-        </w:numPr>
-        <w:rPr>
-          <w:rFonts w:hint="cs"/>
-          <w:sz w:val="28"/>
-          <w:szCs w:val="28"/>
-        </w:rPr>
-      </w:pPr>
-      <w:r>
-        <w:rPr>
-          <w:rFonts w:hint="cs"/>
-          <w:sz w:val="28"/>
-          <w:szCs w:val="28"/>
-          <w:rtl/>
-        </w:rPr>
-        <w:t>קומה 4</w:t>
-      </w:r>
-    </w:p>
-    <w:p>
-      <w:pPr>
-        <w:pStyle w:val="a3"/>
-        <w:numPr>
-          <w:ilvl w:val="1"/>
-          <w:numId w:val="1"/>
-        </w:numPr>
-        <w:rPr>
-          <w:rFonts w:hint="cs"/>
-          <w:sz w:val="28"/>
-          <w:szCs w:val="28"/>
-        </w:rPr>
-      </w:pPr>
-      <w:r>
-        <w:rPr>
-          <w:rFonts w:hint="cs"/>
-          <w:sz w:val="28"/>
-          <w:szCs w:val="28"/>
-          <w:rtl/>
-        </w:rPr>
-        <w:t>קומה 3 ו2</w:t>
-      </w:r>
-    </w:p>
-    <w:p>
-      <w:pPr>
-        <w:pStyle w:val="a3"/>
-        <w:numPr>
-          <w:ilvl w:val="1"/>
-          <w:numId w:val="1"/>
-        </w:numPr>
-        <w:rPr>
-          <w:rFonts w:hint="cs"/>
-          <w:sz w:val="28"/>
-          <w:szCs w:val="28"/>
-        </w:rPr>
-      </w:pPr>
-      <w:r>
-        <w:rPr>
-          <w:rFonts w:hint="cs"/>
-          <w:sz w:val="28"/>
-          <w:szCs w:val="28"/>
-          <w:rtl/>
-        </w:rPr>
-        <w:t xml:space="preserve">מעבר בין קומות </w:t>
-      </w:r>
-      <w:r>
-        <w:rPr>
-          <w:sz w:val="28"/>
-          <w:szCs w:val="28"/>
-          <w:rtl/>
-        </w:rPr>
-        <w:t>–</w:t>
-      </w:r>
-      <w:r>
-        <w:rPr>
-          <w:rFonts w:hint="cs"/>
-          <w:sz w:val="28"/>
-          <w:szCs w:val="28"/>
-          <w:rtl/>
-        </w:rPr>
-        <w:t xml:space="preserve"> מעלית +מדרגות</w:t>
-      </w:r>
-    </w:p>
-    <w:p>
-      <w:pPr>
-        <w:pStyle w:val="a3"/>
-        <w:numPr>
-          <w:ilvl w:val="0"/>
-          <w:numId w:val="1"/>
-        </w:numPr>
-        <w:rPr>
-          <w:rFonts w:hint="cs"/>
-          <w:sz w:val="28"/>
-          <w:szCs w:val="28"/>
-        </w:rPr>
-      </w:pPr>
-      <w:r>
-        <w:rPr>
-          <w:sz w:val="28"/>
-          <w:szCs w:val="28"/>
-        </w:rPr>
-        <w:t>Css</w:t>
-      </w:r>
-    </w:p>
-    <w:p>
-      <w:pPr>
-        <w:pStyle w:val="a3"/>
-        <w:numPr>
-          <w:ilvl w:val="0"/>
-          <w:numId w:val="1"/>
-        </w:numPr>
-        <w:rPr>
-          <w:rFonts w:hint="cs"/>
-          <w:sz w:val="28"/>
-          <w:szCs w:val="28"/>
-        </w:rPr>
-      </w:pPr>
-      <w:r>
-        <w:rPr>
-          <w:rFonts w:hint="cs"/>
-          <w:sz w:val="28"/>
-          <w:szCs w:val="28"/>
-          <w:rtl/>
-        </w:rPr>
-        <w:t xml:space="preserve">להוסיף שדה מספר חדר </w:t>
-      </w:r>
-      <w:r>
-        <w:rPr>
-          <w:sz w:val="28"/>
-          <w:szCs w:val="28"/>
-        </w:rPr>
-        <w:t>unique</w:t>
-      </w:r>
-    </w:p>
-    <w:p>
-      <w:pPr>
-        <w:pStyle w:val="a3"/>
-        <w:numPr>
-          <w:ilvl w:val="0"/>
-          <w:numId w:val="1"/>
-        </w:numPr>
         <w:rPr>
           <w:sz w:val="28"/>
           <w:szCs w:val="28"/>
         </w:rPr>
       </w:pPr>
-      <w:r>
-        <w:rPr>
-          <w:sz w:val="28"/>
-          <w:szCs w:val="28"/>
-        </w:rPr>
-        <w:t>Radio button</w:t>
-      </w:r>
-      <w:r>
-        <w:rPr>
-          <w:rFonts w:hint="cs"/>
-          <w:sz w:val="28"/>
-          <w:szCs w:val="28"/>
-          <w:rtl/>
-        </w:rPr>
-        <w:t xml:space="preserve"> </w:t>
-      </w:r>
-      <w:r>
-        <w:rPr>
-          <w:sz w:val="28"/>
-          <w:szCs w:val="28"/>
-          <w:rtl/>
-        </w:rPr>
-        <w:t>–</w:t>
-      </w:r>
-      <w:r>
-        <w:rPr>
-          <w:rFonts w:hint="cs"/>
-          <w:sz w:val="28"/>
-          <w:szCs w:val="28"/>
-          <w:rtl/>
-        </w:rPr>
-        <w:t xml:space="preserve"> מעבר בין טקסט / וידאו</w:t>
-      </w:r>
-      <w:bookmarkStart w:id="0" w:name="_GoBack"/>
-      <w:bookmarkEnd w:id="0"/>
     </w:p>
     <w:sectPr>
       <w:pgSz w:w="11906" w:h="16838"/>
-      <w:pgMar w:top="1440" w:right="1800" w:bottom="1440" w:left="1800" w:header="708" w:footer="708" w:gutter="0"/>
+      <w:pgMar w:top="720" w:right="720" w:bottom="720" w:left="720" w:header="708" w:footer="708" w:gutter="0"/>
       <w:cols w:space="708"/>
       <w:bidi/>
       <w:rtlGutter/>
@@ -653,6 +1268,32 @@
       <w:contextualSpacing/>
     </w:pPr>
   </w:style>
+  <w:style w:type="table" w:styleId="a4">
+    <w:name w:val="Table Grid"/>
+    <w:basedOn w:val="a1"/>
+    <w:uiPriority w:val="59"/>
+    <w:rsid w:val="00406F98"/>
+    <w:pPr>
+      <w:spacing w:after="0" w:line="240" w:lineRule="auto"/>
+    </w:pPr>
+    <w:tblPr>
+      <w:tblInd w:w="0" w:type="dxa"/>
+      <w:tblBorders>
+        <w:top w:val="single" w:sz="4" w:space="0" w:color="auto"/>
+        <w:left w:val="single" w:sz="4" w:space="0" w:color="auto"/>
+        <w:bottom w:val="single" w:sz="4" w:space="0" w:color="auto"/>
+        <w:right w:val="single" w:sz="4" w:space="0" w:color="auto"/>
+        <w:insideH w:val="single" w:sz="4" w:space="0" w:color="auto"/>
+        <w:insideV w:val="single" w:sz="4" w:space="0" w:color="auto"/>
+      </w:tblBorders>
+      <w:tblCellMar>
+        <w:top w:w="0" w:type="dxa"/>
+        <w:left w:w="108" w:type="dxa"/>
+        <w:bottom w:w="0" w:type="dxa"/>
+        <w:right w:w="108" w:type="dxa"/>
+      </w:tblCellMar>
+    </w:tblPr>
+  </w:style>
 </w:styles>
 </file>
 
@@ -856,6 +1497,32 @@
       <w:ind w:left="720"/>
       <w:contextualSpacing/>
     </w:pPr>
+  </w:style>
+  <w:style w:type="table" w:styleId="a4">
+    <w:name w:val="Table Grid"/>
+    <w:basedOn w:val="a1"/>
+    <w:uiPriority w:val="59"/>
+    <w:rsid w:val="00406F98"/>
+    <w:pPr>
+      <w:spacing w:after="0" w:line="240" w:lineRule="auto"/>
+    </w:pPr>
+    <w:tblPr>
+      <w:tblInd w:w="0" w:type="dxa"/>
+      <w:tblBorders>
+        <w:top w:val="single" w:sz="4" w:space="0" w:color="auto"/>
+        <w:left w:val="single" w:sz="4" w:space="0" w:color="auto"/>
+        <w:bottom w:val="single" w:sz="4" w:space="0" w:color="auto"/>
+        <w:right w:val="single" w:sz="4" w:space="0" w:color="auto"/>
+        <w:insideH w:val="single" w:sz="4" w:space="0" w:color="auto"/>
+        <w:insideV w:val="single" w:sz="4" w:space="0" w:color="auto"/>
+      </w:tblBorders>
+      <w:tblCellMar>
+        <w:top w:w="0" w:type="dxa"/>
+        <w:left w:w="108" w:type="dxa"/>
+        <w:bottom w:w="0" w:type="dxa"/>
+        <w:right w:w="108" w:type="dxa"/>
+      </w:tblCellMar>
+    </w:tblPr>
   </w:style>
 </w:styles>
 </file>

</xml_diff>

<commit_message>
Xml updated with floor 3
todo list updated also
</commit_message>
<xml_diff>
--- a/mis/TODO.docx
+++ b/mis/TODO.docx
@@ -10,9 +10,9 @@
         <w:tblLook w:val="04A0" w:firstRow="1" w:lastRow="0" w:firstColumn="1" w:lastColumn="0" w:noHBand="0" w:noVBand="1"/>
       </w:tblPr>
       <w:tblGrid>
-        <w:gridCol w:w="4762"/>
+        <w:gridCol w:w="4478"/>
         <w:gridCol w:w="1134"/>
-        <w:gridCol w:w="4369"/>
+        <w:gridCol w:w="4653"/>
       </w:tblGrid>
       <w:tr>
         <w:trPr>
@@ -20,7 +20,7 @@
         </w:trPr>
         <w:tc>
           <w:tcPr>
-            <w:tcW w:w="4762" w:type="dxa"/>
+            <w:tcW w:w="4478" w:type="dxa"/>
           </w:tcPr>
           <w:p>
             <w:pPr>
@@ -66,7 +66,7 @@
         </w:tc>
         <w:tc>
           <w:tcPr>
-            <w:tcW w:w="4369" w:type="dxa"/>
+            <w:tcW w:w="4653" w:type="dxa"/>
           </w:tcPr>
           <w:p>
             <w:pPr>
@@ -94,7 +94,7 @@
         </w:trPr>
         <w:tc>
           <w:tcPr>
-            <w:tcW w:w="4762" w:type="dxa"/>
+            <w:tcW w:w="4478" w:type="dxa"/>
           </w:tcPr>
           <w:p>
             <w:pPr>
@@ -156,10 +156,39 @@
                 <w:rFonts w:hint="cs"/>
                 <w:sz w:val="28"/>
                 <w:szCs w:val="28"/>
+                <w:highlight w:val="green"/>
+                <w:rtl/>
+              </w:rPr>
+              <w:t xml:space="preserve">+ צמתים בודדים מקומה </w:t>
+            </w:r>
+            <w:r>
+              <w:rPr>
+                <w:rFonts w:hint="cs"/>
+                <w:sz w:val="28"/>
+                <w:szCs w:val="28"/>
+                <w:highlight w:val="green"/>
+                <w:rtl/>
+              </w:rPr>
+              <w:t>3</w:t>
+            </w:r>
+            <w:r>
+              <w:rPr>
+                <w:rFonts w:hint="cs"/>
+                <w:sz w:val="28"/>
+                <w:szCs w:val="28"/>
                 <w:highlight w:val="yellow"/>
                 <w:rtl/>
               </w:rPr>
-              <w:t>+ צמתים בודדים מקומה 3 וגם קומה 2</w:t>
+              <w:t xml:space="preserve"> </w:t>
+            </w:r>
+            <w:r>
+              <w:rPr>
+                <w:rFonts w:hint="cs"/>
+                <w:sz w:val="28"/>
+                <w:szCs w:val="28"/>
+                <w:rtl/>
+              </w:rPr>
+              <w:t>וגם קומה 2</w:t>
             </w:r>
           </w:p>
           <w:p>
@@ -197,7 +226,7 @@
         </w:tc>
         <w:tc>
           <w:tcPr>
-            <w:tcW w:w="4369" w:type="dxa"/>
+            <w:tcW w:w="4653" w:type="dxa"/>
           </w:tcPr>
           <w:p>
             <w:pPr>
@@ -232,6 +261,55 @@
                 <w:rtl/>
               </w:rPr>
               <w:t>.</w:t>
+            </w:r>
+          </w:p>
+          <w:p>
+            <w:pPr>
+              <w:pStyle w:val="a3"/>
+              <w:numPr>
+                <w:ilvl w:val="0"/>
+                <w:numId w:val="2"/>
+              </w:numPr>
+              <w:rPr>
+                <w:rFonts w:hint="cs"/>
+                <w:sz w:val="28"/>
+                <w:szCs w:val="28"/>
+                <w:highlight w:val="yellow"/>
+              </w:rPr>
+            </w:pPr>
+            <w:r>
+              <w:rPr>
+                <w:rFonts w:hint="cs"/>
+                <w:sz w:val="28"/>
+                <w:szCs w:val="28"/>
+                <w:highlight w:val="yellow"/>
+                <w:rtl/>
+              </w:rPr>
+              <w:t>חלק מהמרחקים מכילים 0.5 מטר, בהדפסות זה מעגל למטה (לא קריטי אבל לפעמים מדפיס לצעוד 0 מטר).</w:t>
+            </w:r>
+          </w:p>
+          <w:p>
+            <w:pPr>
+              <w:pStyle w:val="a3"/>
+              <w:numPr>
+                <w:ilvl w:val="0"/>
+                <w:numId w:val="2"/>
+              </w:numPr>
+              <w:rPr>
+                <w:sz w:val="28"/>
+                <w:szCs w:val="28"/>
+                <w:rtl/>
+              </w:rPr>
+            </w:pPr>
+            <w:r>
+              <w:rPr>
+                <w:rFonts w:hint="cs"/>
+                <w:sz w:val="28"/>
+                <w:szCs w:val="28"/>
+                <w:highlight w:val="yellow"/>
+                <w:rtl/>
+              </w:rPr>
+              <w:t>חלק מהחדרים אין להם שם חדר וגם מספר למשל 301,303,305</w:t>
             </w:r>
             <w:bookmarkStart w:id="0" w:name="_GoBack"/>
             <w:bookmarkEnd w:id="0"/>
@@ -244,7 +322,7 @@
         </w:trPr>
         <w:tc>
           <w:tcPr>
-            <w:tcW w:w="4762" w:type="dxa"/>
+            <w:tcW w:w="4478" w:type="dxa"/>
           </w:tcPr>
           <w:p>
             <w:pPr>
@@ -298,7 +376,7 @@
         </w:tc>
         <w:tc>
           <w:tcPr>
-            <w:tcW w:w="4369" w:type="dxa"/>
+            <w:tcW w:w="4653" w:type="dxa"/>
           </w:tcPr>
           <w:p>
             <w:pPr>
@@ -317,7 +395,7 @@
         </w:trPr>
         <w:tc>
           <w:tcPr>
-            <w:tcW w:w="4762" w:type="dxa"/>
+            <w:tcW w:w="4478" w:type="dxa"/>
           </w:tcPr>
           <w:p>
             <w:pPr>
@@ -380,7 +458,7 @@
         </w:tc>
         <w:tc>
           <w:tcPr>
-            <w:tcW w:w="4369" w:type="dxa"/>
+            <w:tcW w:w="4653" w:type="dxa"/>
           </w:tcPr>
           <w:p>
             <w:pPr>
@@ -404,11 +482,11 @@
       </w:tr>
       <w:tr>
         <w:trPr>
-          <w:trHeight w:val="2389"/>
+          <w:trHeight w:val="1562"/>
         </w:trPr>
         <w:tc>
           <w:tcPr>
-            <w:tcW w:w="4762" w:type="dxa"/>
+            <w:tcW w:w="4478" w:type="dxa"/>
           </w:tcPr>
           <w:p>
             <w:pPr>
@@ -479,8 +557,10 @@
                 <w:numId w:val="1"/>
               </w:numPr>
               <w:rPr>
-                <w:sz w:val="28"/>
-                <w:szCs w:val="28"/>
+                <w:rFonts w:hint="cs"/>
+                <w:sz w:val="28"/>
+                <w:szCs w:val="28"/>
+                <w:rtl/>
               </w:rPr>
             </w:pPr>
             <w:r>
@@ -510,15 +590,6 @@
               <w:t xml:space="preserve"> מעלית +מדרגות</w:t>
             </w:r>
           </w:p>
-          <w:p>
-            <w:pPr>
-              <w:rPr>
-                <w:sz w:val="28"/>
-                <w:szCs w:val="28"/>
-                <w:rtl/>
-              </w:rPr>
-            </w:pPr>
-          </w:p>
         </w:tc>
         <w:tc>
           <w:tcPr>
@@ -545,7 +616,7 @@
         </w:tc>
         <w:tc>
           <w:tcPr>
-            <w:tcW w:w="4369" w:type="dxa"/>
+            <w:tcW w:w="4653" w:type="dxa"/>
           </w:tcPr>
           <w:p>
             <w:pPr>
@@ -564,7 +635,7 @@
         </w:trPr>
         <w:tc>
           <w:tcPr>
-            <w:tcW w:w="4762" w:type="dxa"/>
+            <w:tcW w:w="4478" w:type="dxa"/>
           </w:tcPr>
           <w:p>
             <w:pPr>
@@ -586,7 +657,6 @@
           <w:p>
             <w:pPr>
               <w:rPr>
-                <w:rFonts w:hint="cs"/>
                 <w:sz w:val="28"/>
                 <w:szCs w:val="28"/>
                 <w:rtl/>
@@ -610,7 +680,7 @@
         </w:tc>
         <w:tc>
           <w:tcPr>
-            <w:tcW w:w="4369" w:type="dxa"/>
+            <w:tcW w:w="4653" w:type="dxa"/>
           </w:tcPr>
           <w:p>
             <w:pPr>
@@ -629,7 +699,7 @@
         </w:trPr>
         <w:tc>
           <w:tcPr>
-            <w:tcW w:w="4762" w:type="dxa"/>
+            <w:tcW w:w="4478" w:type="dxa"/>
           </w:tcPr>
           <w:p>
             <w:pPr>
@@ -693,7 +763,7 @@
         </w:tc>
         <w:tc>
           <w:tcPr>
-            <w:tcW w:w="4369" w:type="dxa"/>
+            <w:tcW w:w="4653" w:type="dxa"/>
           </w:tcPr>
           <w:p>
             <w:pPr>
@@ -712,12 +782,11 @@
         </w:trPr>
         <w:tc>
           <w:tcPr>
-            <w:tcW w:w="4762" w:type="dxa"/>
-          </w:tcPr>
-          <w:p>
-            <w:pPr>
-              <w:rPr>
-                <w:rFonts w:hint="cs"/>
+            <w:tcW w:w="4478" w:type="dxa"/>
+          </w:tcPr>
+          <w:p>
+            <w:pPr>
+              <w:rPr>
                 <w:sz w:val="28"/>
                 <w:szCs w:val="28"/>
               </w:rPr>
@@ -759,7 +828,6 @@
           <w:p>
             <w:pPr>
               <w:rPr>
-                <w:rFonts w:hint="cs"/>
                 <w:sz w:val="28"/>
                 <w:szCs w:val="28"/>
                 <w:highlight w:val="green"/>
@@ -793,7 +861,7 @@
         </w:tc>
         <w:tc>
           <w:tcPr>
-            <w:tcW w:w="4369" w:type="dxa"/>
+            <w:tcW w:w="4653" w:type="dxa"/>
           </w:tcPr>
           <w:p>
             <w:pPr>
@@ -812,12 +880,11 @@
         </w:trPr>
         <w:tc>
           <w:tcPr>
-            <w:tcW w:w="4762" w:type="dxa"/>
-          </w:tcPr>
-          <w:p>
-            <w:pPr>
-              <w:rPr>
-                <w:rFonts w:hint="cs"/>
+            <w:tcW w:w="4478" w:type="dxa"/>
+          </w:tcPr>
+          <w:p>
+            <w:pPr>
+              <w:rPr>
                 <w:sz w:val="28"/>
                 <w:szCs w:val="28"/>
                 <w:rtl/>
@@ -857,22 +924,20 @@
           <w:p>
             <w:pPr>
               <w:rPr>
-                <w:rFonts w:hint="cs"/>
-                <w:sz w:val="28"/>
-                <w:szCs w:val="28"/>
-                <w:rtl/>
-              </w:rPr>
-            </w:pPr>
-          </w:p>
-        </w:tc>
-        <w:tc>
-          <w:tcPr>
-            <w:tcW w:w="4369" w:type="dxa"/>
-          </w:tcPr>
-          <w:p>
-            <w:pPr>
-              <w:rPr>
-                <w:rFonts w:hint="cs"/>
+                <w:sz w:val="28"/>
+                <w:szCs w:val="28"/>
+                <w:rtl/>
+              </w:rPr>
+            </w:pPr>
+          </w:p>
+        </w:tc>
+        <w:tc>
+          <w:tcPr>
+            <w:tcW w:w="4653" w:type="dxa"/>
+          </w:tcPr>
+          <w:p>
+            <w:pPr>
+              <w:rPr>
                 <w:sz w:val="28"/>
                 <w:szCs w:val="28"/>
                 <w:rtl/>
@@ -922,6 +987,207 @@
               </w:rPr>
               <w:t>לברר איך עוצרים וידאו באינדקס זמן מסוים</w:t>
             </w:r>
+          </w:p>
+        </w:tc>
+      </w:tr>
+      <w:tr>
+        <w:trPr>
+          <w:trHeight w:val="1024"/>
+        </w:trPr>
+        <w:tc>
+          <w:tcPr>
+            <w:tcW w:w="4478" w:type="dxa"/>
+          </w:tcPr>
+          <w:p>
+            <w:pPr>
+              <w:rPr>
+                <w:rFonts w:hint="cs"/>
+                <w:sz w:val="28"/>
+                <w:szCs w:val="28"/>
+                <w:rtl/>
+              </w:rPr>
+            </w:pPr>
+            <w:r>
+              <w:rPr>
+                <w:rFonts w:hint="cs"/>
+                <w:sz w:val="28"/>
+                <w:szCs w:val="28"/>
+                <w:rtl/>
+              </w:rPr>
+              <w:t>להוסיף סינון תצוגה לפי מספרי חדרים</w:t>
+            </w:r>
+          </w:p>
+        </w:tc>
+        <w:tc>
+          <w:tcPr>
+            <w:tcW w:w="1134" w:type="dxa"/>
+          </w:tcPr>
+          <w:p>
+            <w:pPr>
+              <w:rPr>
+                <w:sz w:val="28"/>
+                <w:szCs w:val="28"/>
+                <w:rtl/>
+              </w:rPr>
+            </w:pPr>
+          </w:p>
+        </w:tc>
+        <w:tc>
+          <w:tcPr>
+            <w:tcW w:w="4653" w:type="dxa"/>
+          </w:tcPr>
+          <w:p>
+            <w:pPr>
+              <w:rPr>
+                <w:rFonts w:hint="cs"/>
+                <w:sz w:val="28"/>
+                <w:szCs w:val="28"/>
+                <w:rtl/>
+              </w:rPr>
+            </w:pPr>
+          </w:p>
+        </w:tc>
+      </w:tr>
+      <w:tr>
+        <w:trPr>
+          <w:trHeight w:val="1024"/>
+        </w:trPr>
+        <w:tc>
+          <w:tcPr>
+            <w:tcW w:w="4478" w:type="dxa"/>
+          </w:tcPr>
+          <w:p>
+            <w:pPr>
+              <w:rPr>
+                <w:rFonts w:hint="cs"/>
+                <w:sz w:val="28"/>
+                <w:szCs w:val="28"/>
+                <w:rtl/>
+              </w:rPr>
+            </w:pPr>
+            <w:r>
+              <w:rPr>
+                <w:rFonts w:hint="cs"/>
+                <w:sz w:val="28"/>
+                <w:szCs w:val="28"/>
+                <w:rtl/>
+              </w:rPr>
+              <w:t xml:space="preserve">להוסיף לחצן סינון של בחירת </w:t>
+            </w:r>
+            <w:r>
+              <w:rPr>
+                <w:color w:val="008000"/>
+              </w:rPr>
+              <w:t>I</w:t>
+            </w:r>
+            <w:r>
+              <w:rPr>
+                <w:color w:val="C0C0C0"/>
+              </w:rPr>
+              <w:t xml:space="preserve"> </w:t>
+            </w:r>
+            <w:r>
+              <w:rPr>
+                <w:color w:val="008000"/>
+              </w:rPr>
+              <w:t>am</w:t>
+            </w:r>
+            <w:r>
+              <w:rPr>
+                <w:color w:val="C0C0C0"/>
+              </w:rPr>
+              <w:t xml:space="preserve"> </w:t>
+            </w:r>
+            <w:r>
+              <w:rPr>
+                <w:color w:val="008000"/>
+              </w:rPr>
+              <w:t>here</w:t>
+            </w:r>
+            <w:r>
+              <w:rPr>
+                <w:rFonts w:hint="cs"/>
+                <w:color w:val="008000"/>
+                <w:rtl/>
+              </w:rPr>
+              <w:t xml:space="preserve"> , </w:t>
+            </w:r>
+            <w:r>
+              <w:rPr>
+                <w:color w:val="008000"/>
+              </w:rPr>
+              <w:t>Take</w:t>
+            </w:r>
+            <w:r>
+              <w:rPr>
+                <w:color w:val="C0C0C0"/>
+              </w:rPr>
+              <w:t xml:space="preserve"> </w:t>
+            </w:r>
+            <w:r>
+              <w:rPr>
+                <w:color w:val="008000"/>
+              </w:rPr>
+              <w:t>me</w:t>
+            </w:r>
+            <w:r>
+              <w:rPr>
+                <w:color w:val="C0C0C0"/>
+              </w:rPr>
+              <w:t xml:space="preserve"> </w:t>
+            </w:r>
+            <w:r>
+              <w:rPr>
+                <w:color w:val="008000"/>
+              </w:rPr>
+              <w:t>to</w:t>
+            </w:r>
+            <w:r>
+              <w:rPr>
+                <w:rFonts w:hint="cs"/>
+                <w:color w:val="008000"/>
+                <w:rtl/>
+              </w:rPr>
+              <w:t xml:space="preserve"> </w:t>
+            </w:r>
+            <w:r>
+              <w:rPr>
+                <w:rFonts w:hint="cs"/>
+                <w:sz w:val="28"/>
+                <w:szCs w:val="28"/>
+                <w:rtl/>
+              </w:rPr>
+              <w:t>לפי קומות</w:t>
+            </w:r>
+          </w:p>
+        </w:tc>
+        <w:tc>
+          <w:tcPr>
+            <w:tcW w:w="1134" w:type="dxa"/>
+          </w:tcPr>
+          <w:p>
+            <w:pPr>
+              <w:rPr>
+                <w:sz w:val="28"/>
+                <w:szCs w:val="28"/>
+                <w:rtl/>
+              </w:rPr>
+            </w:pPr>
+          </w:p>
+        </w:tc>
+        <w:tc>
+          <w:tcPr>
+            <w:tcW w:w="4653" w:type="dxa"/>
+          </w:tcPr>
+          <w:p>
+            <w:pPr>
+              <w:rPr>
+                <w:rFonts w:hint="cs"/>
+                <w:sz w:val="28"/>
+                <w:szCs w:val="28"/>
+                <w:rtl/>
+              </w:rPr>
+            </w:pPr>
           </w:p>
         </w:tc>
       </w:tr>
@@ -949,6 +1215,118 @@
 <file path=word/numbering.xml><?xml version="1.0" encoding="utf-8"?>
 <w:numbering xmlns:wpc="http://schemas.microsoft.com/office/word/2010/wordprocessingCanvas" xmlns:mc="http://schemas.openxmlformats.org/markup-compatibility/2006" xmlns:o="urn:schemas-microsoft-com:office:office" xmlns:r="http://schemas.openxmlformats.org/officeDocument/2006/relationships" xmlns:m="http://schemas.openxmlformats.org/officeDocument/2006/math" xmlns:v="urn:schemas-microsoft-com:vml" xmlns:wp14="http://schemas.microsoft.com/office/word/2010/wordprocessingDrawing" xmlns:wp="http://schemas.openxmlformats.org/drawingml/2006/wordprocessingDrawing" xmlns:w10="urn:schemas-microsoft-com:office:word" xmlns:w="http://schemas.openxmlformats.org/wordprocessingml/2006/main" xmlns:w14="http://schemas.microsoft.com/office/word/2010/wordml" xmlns:wpg="http://schemas.microsoft.com/office/word/2010/wordprocessingGroup" xmlns:wpi="http://schemas.microsoft.com/office/word/2010/wordprocessingInk" xmlns:wne="http://schemas.microsoft.com/office/word/2006/wordml" xmlns:wps="http://schemas.microsoft.com/office/word/2010/wordprocessingShape" mc:Ignorable="w14 wp14">
   <w:abstractNum w:abstractNumId="0">
+    <w:nsid w:val="16A14206"/>
+    <w:multiLevelType w:val="hybridMultilevel"/>
+    <w:tmpl w:val="E0B2AC4C"/>
+    <w:lvl w:ilvl="0" w:tplc="7B061690">
+      <w:numFmt w:val="bullet"/>
+      <w:lvlText w:val=""/>
+      <w:lvlJc w:val="left"/>
+      <w:pPr>
+        <w:ind w:left="720" w:hanging="360"/>
+      </w:pPr>
+      <w:rPr>
+        <w:rFonts w:ascii="Symbol" w:eastAsiaTheme="minorHAnsi" w:hAnsi="Symbol" w:cstheme="minorBidi" w:hint="default"/>
+      </w:rPr>
+    </w:lvl>
+    <w:lvl w:ilvl="1" w:tplc="04090003" w:tentative="1">
+      <w:start w:val="1"/>
+      <w:numFmt w:val="bullet"/>
+      <w:lvlText w:val="o"/>
+      <w:lvlJc w:val="left"/>
+      <w:pPr>
+        <w:ind w:left="1440" w:hanging="360"/>
+      </w:pPr>
+      <w:rPr>
+        <w:rFonts w:ascii="Courier New" w:hAnsi="Courier New" w:cs="Courier New" w:hint="default"/>
+      </w:rPr>
+    </w:lvl>
+    <w:lvl w:ilvl="2" w:tplc="04090005" w:tentative="1">
+      <w:start w:val="1"/>
+      <w:numFmt w:val="bullet"/>
+      <w:lvlText w:val=""/>
+      <w:lvlJc w:val="left"/>
+      <w:pPr>
+        <w:ind w:left="2160" w:hanging="360"/>
+      </w:pPr>
+      <w:rPr>
+        <w:rFonts w:ascii="Wingdings" w:hAnsi="Wingdings" w:hint="default"/>
+      </w:rPr>
+    </w:lvl>
+    <w:lvl w:ilvl="3" w:tplc="04090001" w:tentative="1">
+      <w:start w:val="1"/>
+      <w:numFmt w:val="bullet"/>
+      <w:lvlText w:val=""/>
+      <w:lvlJc w:val="left"/>
+      <w:pPr>
+        <w:ind w:left="2880" w:hanging="360"/>
+      </w:pPr>
+      <w:rPr>
+        <w:rFonts w:ascii="Symbol" w:hAnsi="Symbol" w:hint="default"/>
+      </w:rPr>
+    </w:lvl>
+    <w:lvl w:ilvl="4" w:tplc="04090003" w:tentative="1">
+      <w:start w:val="1"/>
+      <w:numFmt w:val="bullet"/>
+      <w:lvlText w:val="o"/>
+      <w:lvlJc w:val="left"/>
+      <w:pPr>
+        <w:ind w:left="3600" w:hanging="360"/>
+      </w:pPr>
+      <w:rPr>
+        <w:rFonts w:ascii="Courier New" w:hAnsi="Courier New" w:cs="Courier New" w:hint="default"/>
+      </w:rPr>
+    </w:lvl>
+    <w:lvl w:ilvl="5" w:tplc="04090005" w:tentative="1">
+      <w:start w:val="1"/>
+      <w:numFmt w:val="bullet"/>
+      <w:lvlText w:val=""/>
+      <w:lvlJc w:val="left"/>
+      <w:pPr>
+        <w:ind w:left="4320" w:hanging="360"/>
+      </w:pPr>
+      <w:rPr>
+        <w:rFonts w:ascii="Wingdings" w:hAnsi="Wingdings" w:hint="default"/>
+      </w:rPr>
+    </w:lvl>
+    <w:lvl w:ilvl="6" w:tplc="04090001" w:tentative="1">
+      <w:start w:val="1"/>
+      <w:numFmt w:val="bullet"/>
+      <w:lvlText w:val=""/>
+      <w:lvlJc w:val="left"/>
+      <w:pPr>
+        <w:ind w:left="5040" w:hanging="360"/>
+      </w:pPr>
+      <w:rPr>
+        <w:rFonts w:ascii="Symbol" w:hAnsi="Symbol" w:hint="default"/>
+      </w:rPr>
+    </w:lvl>
+    <w:lvl w:ilvl="7" w:tplc="04090003" w:tentative="1">
+      <w:start w:val="1"/>
+      <w:numFmt w:val="bullet"/>
+      <w:lvlText w:val="o"/>
+      <w:lvlJc w:val="left"/>
+      <w:pPr>
+        <w:ind w:left="5760" w:hanging="360"/>
+      </w:pPr>
+      <w:rPr>
+        <w:rFonts w:ascii="Courier New" w:hAnsi="Courier New" w:cs="Courier New" w:hint="default"/>
+      </w:rPr>
+    </w:lvl>
+    <w:lvl w:ilvl="8" w:tplc="04090005" w:tentative="1">
+      <w:start w:val="1"/>
+      <w:numFmt w:val="bullet"/>
+      <w:lvlText w:val=""/>
+      <w:lvlJc w:val="left"/>
+      <w:pPr>
+        <w:ind w:left="6480" w:hanging="360"/>
+      </w:pPr>
+      <w:rPr>
+        <w:rFonts w:ascii="Wingdings" w:hAnsi="Wingdings" w:hint="default"/>
+      </w:rPr>
+    </w:lvl>
+  </w:abstractNum>
+  <w:abstractNum w:abstractNumId="1">
     <w:nsid w:val="34B55348"/>
     <w:multiLevelType w:val="hybridMultilevel"/>
     <w:tmpl w:val="523407BC"/>
@@ -1062,6 +1440,9 @@
     </w:lvl>
   </w:abstractNum>
   <w:num w:numId="1">
+    <w:abstractNumId w:val="1"/>
+  </w:num>
+  <w:num w:numId="2">
     <w:abstractNumId w:val="0"/>
   </w:num>
 </w:numbering>

</xml_diff>

<commit_message>
moving Pc to Laptop
</commit_message>
<xml_diff>
--- a/mis/TODO.docx
+++ b/mis/TODO.docx
@@ -4,7 +4,7 @@
   <w:body>
     <w:tbl>
       <w:tblPr>
-        <w:tblStyle w:val="a4"/>
+        <w:tblStyle w:val="TableGrid"/>
         <w:bidiVisual/>
         <w:tblW w:w="0" w:type="auto"/>
         <w:tblLook w:val="04A0" w:firstRow="1" w:lastRow="0" w:firstColumn="1" w:lastColumn="0" w:noHBand="0" w:noVBand="1"/>
@@ -264,7 +264,7 @@
           </w:p>
           <w:p>
             <w:pPr>
-              <w:pStyle w:val="a3"/>
+              <w:pStyle w:val="ListParagraph"/>
               <w:numPr>
                 <w:ilvl w:val="0"/>
                 <w:numId w:val="2"/>
@@ -288,7 +288,7 @@
           </w:p>
           <w:p>
             <w:pPr>
-              <w:pStyle w:val="a3"/>
+              <w:pStyle w:val="ListParagraph"/>
               <w:numPr>
                 <w:ilvl w:val="0"/>
                 <w:numId w:val="2"/>
@@ -325,13 +325,15 @@
               <w:rPr>
                 <w:sz w:val="28"/>
                 <w:szCs w:val="28"/>
-              </w:rPr>
-            </w:pPr>
-            <w:r>
-              <w:rPr>
-                <w:rFonts w:hint="cs"/>
-                <w:sz w:val="28"/>
-                <w:szCs w:val="28"/>
+                <w:highlight w:val="green"/>
+              </w:rPr>
+            </w:pPr>
+            <w:r>
+              <w:rPr>
+                <w:rFonts w:hint="cs"/>
+                <w:sz w:val="28"/>
+                <w:szCs w:val="28"/>
+                <w:highlight w:val="green"/>
                 <w:rtl/>
               </w:rPr>
               <w:t>להוסיף אפשרות של העדפת משתמש מעלית/מדרגות</w:t>
@@ -521,7 +523,7 @@
           </w:p>
           <w:p>
             <w:pPr>
-              <w:pStyle w:val="a3"/>
+              <w:pStyle w:val="ListParagraph"/>
               <w:numPr>
                 <w:ilvl w:val="0"/>
                 <w:numId w:val="1"/>
@@ -543,7 +545,7 @@
           </w:p>
           <w:p>
             <w:pPr>
-              <w:pStyle w:val="a3"/>
+              <w:pStyle w:val="ListParagraph"/>
               <w:numPr>
                 <w:ilvl w:val="0"/>
                 <w:numId w:val="1"/>
@@ -565,7 +567,7 @@
           </w:p>
           <w:p>
             <w:pPr>
-              <w:pStyle w:val="a3"/>
+              <w:pStyle w:val="ListParagraph"/>
               <w:numPr>
                 <w:ilvl w:val="0"/>
                 <w:numId w:val="1"/>
@@ -802,12 +804,14 @@
               <w:rPr>
                 <w:sz w:val="28"/>
                 <w:szCs w:val="28"/>
-              </w:rPr>
-            </w:pPr>
-            <w:r>
-              <w:rPr>
-                <w:sz w:val="28"/>
-                <w:szCs w:val="28"/>
+                <w:highlight w:val="green"/>
+              </w:rPr>
+            </w:pPr>
+            <w:r>
+              <w:rPr>
+                <w:sz w:val="28"/>
+                <w:szCs w:val="28"/>
+                <w:highlight w:val="green"/>
               </w:rPr>
               <w:t>Radio button</w:t>
             </w:r>
@@ -816,6 +820,7 @@
                 <w:rFonts w:hint="cs"/>
                 <w:sz w:val="28"/>
                 <w:szCs w:val="28"/>
+                <w:highlight w:val="green"/>
                 <w:rtl/>
               </w:rPr>
               <w:t xml:space="preserve"> </w:t>
@@ -824,6 +829,7 @@
               <w:rPr>
                 <w:sz w:val="28"/>
                 <w:szCs w:val="28"/>
+                <w:highlight w:val="green"/>
                 <w:rtl/>
               </w:rPr>
               <w:t>–</w:t>
@@ -833,6 +839,7 @@
                 <w:rFonts w:hint="cs"/>
                 <w:sz w:val="28"/>
                 <w:szCs w:val="28"/>
+                <w:highlight w:val="green"/>
                 <w:rtl/>
               </w:rPr>
               <w:t xml:space="preserve"> מעבר בין טקסט / וידאו</w:t>
@@ -908,6 +915,7 @@
                 <w:rFonts w:hint="cs"/>
                 <w:sz w:val="28"/>
                 <w:szCs w:val="28"/>
+                <w:highlight w:val="green"/>
                 <w:rtl/>
               </w:rPr>
               <w:t xml:space="preserve">להוסיף </w:t>
@@ -916,6 +924,7 @@
               <w:rPr>
                 <w:sz w:val="28"/>
                 <w:szCs w:val="28"/>
+                <w:highlight w:val="green"/>
               </w:rPr>
               <w:t>widget</w:t>
             </w:r>
@@ -924,9 +933,22 @@
                 <w:rFonts w:hint="cs"/>
                 <w:sz w:val="28"/>
                 <w:szCs w:val="28"/>
-                <w:rtl/>
-              </w:rPr>
-              <w:t xml:space="preserve"> של וידאו לפרויקט</w:t>
+                <w:highlight w:val="green"/>
+                <w:rtl/>
+              </w:rPr>
+              <w:t xml:space="preserve"> של וידאו לפר</w:t>
+            </w:r>
+            <w:bookmarkStart w:id="0" w:name="_GoBack"/>
+            <w:bookmarkEnd w:id="0"/>
+            <w:r>
+              <w:rPr>
+                <w:rFonts w:hint="cs"/>
+                <w:sz w:val="28"/>
+                <w:szCs w:val="28"/>
+                <w:highlight w:val="green"/>
+                <w:rtl/>
+              </w:rPr>
+              <w:t>ויקט</w:t>
             </w:r>
           </w:p>
         </w:tc>
@@ -1085,7 +1107,6 @@
           <w:p>
             <w:pPr>
               <w:rPr>
-                <w:rFonts w:hint="cs"/>
                 <w:sz w:val="28"/>
                 <w:szCs w:val="28"/>
                 <w:rtl/>
@@ -1227,7 +1248,6 @@
           <w:p>
             <w:pPr>
               <w:rPr>
-                <w:rFonts w:hint="cs"/>
                 <w:sz w:val="28"/>
                 <w:szCs w:val="28"/>
                 <w:rtl/>
@@ -1259,8 +1279,6 @@
               </w:rPr>
               <w:t xml:space="preserve"> שימוש בקבועים, בדיקה של דליפת זיכרון</w:t>
             </w:r>
-            <w:bookmarkStart w:id="0" w:name="_GoBack"/>
-            <w:bookmarkEnd w:id="0"/>
           </w:p>
         </w:tc>
         <w:tc>
@@ -1705,20 +1723,20 @@
     <w:lsdException w:name="Bibliography" w:uiPriority="37"/>
     <w:lsdException w:name="TOC Heading" w:uiPriority="39" w:qFormat="1"/>
   </w:latentStyles>
-  <w:style w:type="paragraph" w:default="1" w:styleId="a">
+  <w:style w:type="paragraph" w:default="1" w:styleId="Normal">
     <w:name w:val="Normal"/>
     <w:qFormat/>
     <w:pPr>
       <w:bidi/>
     </w:pPr>
   </w:style>
-  <w:style w:type="character" w:default="1" w:styleId="a0">
+  <w:style w:type="character" w:default="1" w:styleId="DefaultParagraphFont">
     <w:name w:val="Default Paragraph Font"/>
     <w:uiPriority w:val="1"/>
     <w:semiHidden/>
     <w:unhideWhenUsed/>
   </w:style>
-  <w:style w:type="table" w:default="1" w:styleId="a1">
+  <w:style w:type="table" w:default="1" w:styleId="TableNormal">
     <w:name w:val="Normal Table"/>
     <w:uiPriority w:val="99"/>
     <w:semiHidden/>
@@ -1733,15 +1751,15 @@
       </w:tblCellMar>
     </w:tblPr>
   </w:style>
-  <w:style w:type="numbering" w:default="1" w:styleId="a2">
+  <w:style w:type="numbering" w:default="1" w:styleId="NoList">
     <w:name w:val="No List"/>
     <w:uiPriority w:val="99"/>
     <w:semiHidden/>
     <w:unhideWhenUsed/>
   </w:style>
-  <w:style w:type="paragraph" w:styleId="a3">
+  <w:style w:type="paragraph" w:styleId="ListParagraph">
     <w:name w:val="List Paragraph"/>
-    <w:basedOn w:val="a"/>
+    <w:basedOn w:val="Normal"/>
     <w:uiPriority w:val="34"/>
     <w:qFormat/>
     <w:rsid w:val="0047451D"/>
@@ -1750,16 +1768,15 @@
       <w:contextualSpacing/>
     </w:pPr>
   </w:style>
-  <w:style w:type="table" w:styleId="a4">
+  <w:style w:type="table" w:styleId="TableGrid">
     <w:name w:val="Table Grid"/>
-    <w:basedOn w:val="a1"/>
+    <w:basedOn w:val="TableNormal"/>
     <w:uiPriority w:val="59"/>
     <w:rsid w:val="00406F98"/>
     <w:pPr>
       <w:spacing w:after="0" w:line="240" w:lineRule="auto"/>
     </w:pPr>
     <w:tblPr>
-      <w:tblInd w:w="0" w:type="dxa"/>
       <w:tblBorders>
         <w:top w:val="single" w:sz="4" w:space="0" w:color="auto"/>
         <w:left w:val="single" w:sz="4" w:space="0" w:color="auto"/>
@@ -1768,12 +1785,6 @@
         <w:insideH w:val="single" w:sz="4" w:space="0" w:color="auto"/>
         <w:insideV w:val="single" w:sz="4" w:space="0" w:color="auto"/>
       </w:tblBorders>
-      <w:tblCellMar>
-        <w:top w:w="0" w:type="dxa"/>
-        <w:left w:w="108" w:type="dxa"/>
-        <w:bottom w:w="0" w:type="dxa"/>
-        <w:right w:w="108" w:type="dxa"/>
-      </w:tblCellMar>
     </w:tblPr>
   </w:style>
 </w:styles>
@@ -1935,20 +1946,20 @@
     <w:lsdException w:name="Bibliography" w:uiPriority="37"/>
     <w:lsdException w:name="TOC Heading" w:uiPriority="39" w:qFormat="1"/>
   </w:latentStyles>
-  <w:style w:type="paragraph" w:default="1" w:styleId="a">
+  <w:style w:type="paragraph" w:default="1" w:styleId="Normal">
     <w:name w:val="Normal"/>
     <w:qFormat/>
     <w:pPr>
       <w:bidi/>
     </w:pPr>
   </w:style>
-  <w:style w:type="character" w:default="1" w:styleId="a0">
+  <w:style w:type="character" w:default="1" w:styleId="DefaultParagraphFont">
     <w:name w:val="Default Paragraph Font"/>
     <w:uiPriority w:val="1"/>
     <w:semiHidden/>
     <w:unhideWhenUsed/>
   </w:style>
-  <w:style w:type="table" w:default="1" w:styleId="a1">
+  <w:style w:type="table" w:default="1" w:styleId="TableNormal">
     <w:name w:val="Normal Table"/>
     <w:uiPriority w:val="99"/>
     <w:semiHidden/>
@@ -1963,15 +1974,15 @@
       </w:tblCellMar>
     </w:tblPr>
   </w:style>
-  <w:style w:type="numbering" w:default="1" w:styleId="a2">
+  <w:style w:type="numbering" w:default="1" w:styleId="NoList">
     <w:name w:val="No List"/>
     <w:uiPriority w:val="99"/>
     <w:semiHidden/>
     <w:unhideWhenUsed/>
   </w:style>
-  <w:style w:type="paragraph" w:styleId="a3">
+  <w:style w:type="paragraph" w:styleId="ListParagraph">
     <w:name w:val="List Paragraph"/>
-    <w:basedOn w:val="a"/>
+    <w:basedOn w:val="Normal"/>
     <w:uiPriority w:val="34"/>
     <w:qFormat/>
     <w:rsid w:val="0047451D"/>
@@ -1980,16 +1991,15 @@
       <w:contextualSpacing/>
     </w:pPr>
   </w:style>
-  <w:style w:type="table" w:styleId="a4">
+  <w:style w:type="table" w:styleId="TableGrid">
     <w:name w:val="Table Grid"/>
-    <w:basedOn w:val="a1"/>
+    <w:basedOn w:val="TableNormal"/>
     <w:uiPriority w:val="59"/>
     <w:rsid w:val="00406F98"/>
     <w:pPr>
       <w:spacing w:after="0" w:line="240" w:lineRule="auto"/>
     </w:pPr>
     <w:tblPr>
-      <w:tblInd w:w="0" w:type="dxa"/>
       <w:tblBorders>
         <w:top w:val="single" w:sz="4" w:space="0" w:color="auto"/>
         <w:left w:val="single" w:sz="4" w:space="0" w:color="auto"/>
@@ -1998,12 +2008,6 @@
         <w:insideH w:val="single" w:sz="4" w:space="0" w:color="auto"/>
         <w:insideV w:val="single" w:sz="4" w:space="0" w:color="auto"/>
       </w:tblBorders>
-      <w:tblCellMar>
-        <w:top w:w="0" w:type="dxa"/>
-        <w:left w:w="108" w:type="dxa"/>
-        <w:bottom w:w="0" w:type="dxa"/>
-        <w:right w:w="108" w:type="dxa"/>
-      </w:tblCellMar>
     </w:tblPr>
   </w:style>
 </w:styles>

</xml_diff>